<commit_message>
Lisatud andmebaasi loomise korraldused
</commit_message>
<xml_diff>
--- a/Osta_isiksus.docx
+++ b/Osta_isiksus.docx
@@ -86,12 +86,7 @@
         <w:t>on olemas isikute tabel, kuhu märgitakse kõik firmaga mingil moel seotud isikud</w:t>
       </w:r>
       <w:r>
-        <w:t xml:space="preserve"> (</w:t>
-      </w:r>
-      <w:bookmarkStart w:id="0" w:name="_GoBack"/>
-      <w:bookmarkEnd w:id="0"/>
-      <w:r>
-        <w:t xml:space="preserve">juhatajad, tavatöötajad, </w:t>
+        <w:t xml:space="preserve"> (juhatajad, tavatöötajad, </w:t>
       </w:r>
       <w:r>
         <w:t xml:space="preserve">kostüümide </w:t>
@@ -114,13 +109,7 @@
         <w:jc w:val="both"/>
       </w:pPr>
       <w:r>
-        <w:t xml:space="preserve">Hetkel on laenutuste haldamine natukene algeline – iga kord, kui kostüüm laenutatakse, lisatakse see laenutuste tabelisse ja kostüümi tagastamisel märgitakse kas_tagastatud tulpa 1. Laenutuste tabelisse võib lisanduda kostüüme mitmekordselt ja ainuke viis kontrollida, kas kostüümi on võimalik laenutada, on kõik laenutused läbi käia ja otsida, ega ühel neist ei ole kas_tagastatud väärtuseks 0. </w:t>
-      </w:r>
-      <w:r>
-        <w:t xml:space="preserve">Sellise lähenemisega </w:t>
-      </w:r>
-      <w:r>
-        <w:t>võib otsing muutuda väga ajamahukaks.</w:t>
+        <w:t>Hetkel on laenutuste haldamine natukene algeline – iga kord, kui kostüüm laenutatakse, lisatakse see laenutuste tabelisse ja kostüümi tagastamisel märgitakse kas_tagastatud tulpa 1. Laenutuste tabelisse võib lisanduda kostüüme mitmekordselt ja ainuke viis kontrollida, kas kostüümi on võimalik laenutada, on kõik laenutused läbi käia ja otsida, ega ühel neist ei ole kas_tagastatud väärtuseks 0. Sellise lähenemisega võib otsing muutuda väga ajamahukaks.</w:t>
       </w:r>
     </w:p>
     <w:p>
@@ -260,23 +249,531 @@
     </w:p>
     <w:p>
       <w:pPr>
-        <w:jc w:val="both"/>
-        <w:rPr>
-          <w:b/>
-          <w:color w:val="FF0000"/>
-          <w:sz w:val="48"/>
-          <w:szCs w:val="48"/>
-        </w:rPr>
-      </w:pPr>
-      <w:r>
-        <w:rPr>
-          <w:b/>
-          <w:color w:val="FF0000"/>
-          <w:sz w:val="48"/>
-          <w:szCs w:val="48"/>
-        </w:rPr>
-        <w:t>TODO!</w:t>
-      </w:r>
+        <w:spacing w:after="0" w:line="276" w:lineRule="auto"/>
+        <w:jc w:val="both"/>
+      </w:pPr>
+      <w:r>
+        <w:t>create table</w:t>
+      </w:r>
+      <w:r>
+        <w:t xml:space="preserve"> </w:t>
+      </w:r>
+      <w:r>
+        <w:t>Esindus(</w:t>
+      </w:r>
+    </w:p>
+    <w:p>
+      <w:pPr>
+        <w:spacing w:after="0" w:line="276" w:lineRule="auto"/>
+        <w:jc w:val="both"/>
+      </w:pPr>
+      <w:r>
+        <w:t>"ID" integer not null default autoincrement,</w:t>
+      </w:r>
+    </w:p>
+    <w:p>
+      <w:pPr>
+        <w:spacing w:after="0" w:line="276" w:lineRule="auto"/>
+        <w:jc w:val="both"/>
+      </w:pPr>
+      <w:r>
+        <w:t xml:space="preserve">  "aadress" varchar(100) not null,</w:t>
+      </w:r>
+    </w:p>
+    <w:p>
+      <w:pPr>
+        <w:spacing w:after="0" w:line="276" w:lineRule="auto"/>
+        <w:jc w:val="both"/>
+      </w:pPr>
+      <w:r>
+        <w:t xml:space="preserve">  "juhatajaID" integer null,</w:t>
+      </w:r>
+    </w:p>
+    <w:p>
+      <w:pPr>
+        <w:spacing w:after="0" w:line="276" w:lineRule="auto"/>
+        <w:jc w:val="both"/>
+      </w:pPr>
+      <w:r>
+        <w:t xml:space="preserve">  primary key("ID")</w:t>
+      </w:r>
+      <w:r>
+        <w:t>);</w:t>
+      </w:r>
+    </w:p>
+    <w:p>
+      <w:pPr>
+        <w:spacing w:line="276" w:lineRule="auto"/>
+        <w:jc w:val="both"/>
+      </w:pPr>
+    </w:p>
+    <w:p>
+      <w:pPr>
+        <w:spacing w:after="0" w:line="276" w:lineRule="auto"/>
+        <w:jc w:val="both"/>
+      </w:pPr>
+      <w:r>
+        <w:t xml:space="preserve">  create table </w:t>
+      </w:r>
+      <w:r>
+        <w:t>Töötaja</w:t>
+      </w:r>
+      <w:r>
+        <w:t>(</w:t>
+      </w:r>
+    </w:p>
+    <w:p>
+      <w:pPr>
+        <w:spacing w:after="0" w:line="276" w:lineRule="auto"/>
+        <w:jc w:val="both"/>
+      </w:pPr>
+      <w:r>
+        <w:t xml:space="preserve">  "esindusID" integer null,</w:t>
+      </w:r>
+    </w:p>
+    <w:p>
+      <w:pPr>
+        <w:spacing w:after="0" w:line="276" w:lineRule="auto"/>
+        <w:jc w:val="both"/>
+      </w:pPr>
+      <w:r>
+        <w:t xml:space="preserve">  "ID" integer not null</w:t>
+      </w:r>
+      <w:r>
+        <w:t xml:space="preserve"> default autoincrement</w:t>
+      </w:r>
+      <w:r>
+        <w:t>,</w:t>
+      </w:r>
+    </w:p>
+    <w:p>
+      <w:pPr>
+        <w:spacing w:after="0" w:line="276" w:lineRule="auto"/>
+        <w:jc w:val="both"/>
+      </w:pPr>
+      <w:r>
+        <w:t xml:space="preserve">  "Palk" integer not null,</w:t>
+      </w:r>
+    </w:p>
+    <w:p>
+      <w:pPr>
+        <w:spacing w:after="0" w:line="276" w:lineRule="auto"/>
+        <w:jc w:val="both"/>
+      </w:pPr>
+      <w:r>
+        <w:t>primary key("ID"),</w:t>
+      </w:r>
+      <w:r>
+        <w:t>);</w:t>
+      </w:r>
+    </w:p>
+    <w:p>
+      <w:pPr>
+        <w:spacing w:after="0" w:line="276" w:lineRule="auto"/>
+        <w:jc w:val="both"/>
+      </w:pPr>
+    </w:p>
+    <w:p>
+      <w:pPr>
+        <w:spacing w:after="0" w:line="276" w:lineRule="auto"/>
+        <w:jc w:val="both"/>
+      </w:pPr>
+      <w:r>
+        <w:t xml:space="preserve">create table </w:t>
+      </w:r>
+      <w:r>
+        <w:t>Isik</w:t>
+      </w:r>
+      <w:r>
+        <w:t>(</w:t>
+      </w:r>
+    </w:p>
+    <w:p>
+      <w:pPr>
+        <w:spacing w:after="0" w:line="276" w:lineRule="auto"/>
+        <w:jc w:val="both"/>
+      </w:pPr>
+      <w:r>
+        <w:t xml:space="preserve">  "ID" integer not null default autoincrement,</w:t>
+      </w:r>
+    </w:p>
+    <w:p>
+      <w:pPr>
+        <w:spacing w:after="0" w:line="276" w:lineRule="auto"/>
+        <w:jc w:val="both"/>
+      </w:pPr>
+      <w:r>
+        <w:t xml:space="preserve">  "eesnimi" varchar(50) not null,</w:t>
+      </w:r>
+    </w:p>
+    <w:p>
+      <w:pPr>
+        <w:spacing w:after="0" w:line="276" w:lineRule="auto"/>
+        <w:jc w:val="both"/>
+      </w:pPr>
+      <w:r>
+        <w:t xml:space="preserve">  "perenimi" varchar(50) not null,</w:t>
+      </w:r>
+    </w:p>
+    <w:p>
+      <w:pPr>
+        <w:spacing w:after="0" w:line="276" w:lineRule="auto"/>
+        <w:jc w:val="both"/>
+      </w:pPr>
+      <w:r>
+        <w:t xml:space="preserve">  primary key("ID"),)</w:t>
+      </w:r>
+      <w:r>
+        <w:t>;</w:t>
+      </w:r>
+    </w:p>
+    <w:p>
+      <w:pPr>
+        <w:spacing w:after="0" w:line="276" w:lineRule="auto"/>
+        <w:jc w:val="both"/>
+      </w:pPr>
+    </w:p>
+    <w:p>
+      <w:pPr>
+        <w:spacing w:after="0" w:line="276" w:lineRule="auto"/>
+        <w:jc w:val="both"/>
+      </w:pPr>
+      <w:r>
+        <w:t xml:space="preserve">create table </w:t>
+      </w:r>
+      <w:r>
+        <w:t>Kostüüm</w:t>
+      </w:r>
+      <w:r>
+        <w:t>(</w:t>
+      </w:r>
+    </w:p>
+    <w:p>
+      <w:pPr>
+        <w:spacing w:after="0" w:line="276" w:lineRule="auto"/>
+        <w:jc w:val="both"/>
+      </w:pPr>
+      <w:r>
+        <w:t xml:space="preserve">  "ID" integer not null default autoincrement,</w:t>
+      </w:r>
+    </w:p>
+    <w:p>
+      <w:pPr>
+        <w:spacing w:after="0" w:line="276" w:lineRule="auto"/>
+        <w:jc w:val="both"/>
+      </w:pPr>
+      <w:r>
+        <w:t xml:space="preserve">  "nimi" varchar(100) not null,</w:t>
+      </w:r>
+    </w:p>
+    <w:p>
+      <w:pPr>
+        <w:spacing w:after="0" w:line="276" w:lineRule="auto"/>
+        <w:jc w:val="both"/>
+      </w:pPr>
+      <w:r>
+        <w:t xml:space="preserve">  "esindusID" integer null,</w:t>
+      </w:r>
+    </w:p>
+    <w:p>
+      <w:pPr>
+        <w:spacing w:after="0" w:line="276" w:lineRule="auto"/>
+        <w:jc w:val="both"/>
+      </w:pPr>
+      <w:r>
+        <w:t xml:space="preserve">  primary key("ID"),)</w:t>
+      </w:r>
+      <w:r>
+        <w:t>;</w:t>
+      </w:r>
+    </w:p>
+    <w:p>
+      <w:pPr>
+        <w:spacing w:after="0" w:line="276" w:lineRule="auto"/>
+        <w:jc w:val="both"/>
+      </w:pPr>
+    </w:p>
+    <w:p>
+      <w:pPr>
+        <w:spacing w:after="0" w:line="276" w:lineRule="auto"/>
+        <w:jc w:val="both"/>
+      </w:pPr>
+      <w:r>
+        <w:t xml:space="preserve">create table </w:t>
+      </w:r>
+      <w:r>
+        <w:t>Laenutus</w:t>
+      </w:r>
+      <w:r>
+        <w:t>(</w:t>
+      </w:r>
+    </w:p>
+    <w:p>
+      <w:pPr>
+        <w:spacing w:after="0" w:line="276" w:lineRule="auto"/>
+        <w:jc w:val="both"/>
+      </w:pPr>
+      <w:r>
+        <w:t xml:space="preserve">  "ID" integer not null default autoincrement,</w:t>
+      </w:r>
+    </w:p>
+    <w:p>
+      <w:pPr>
+        <w:spacing w:after="0" w:line="276" w:lineRule="auto"/>
+        <w:jc w:val="both"/>
+      </w:pPr>
+      <w:r>
+        <w:t xml:space="preserve">  "Kost</w:t>
+      </w:r>
+      <w:r>
+        <w:t>üüm</w:t>
+      </w:r>
+      <w:r>
+        <w:t>" integer not null,</w:t>
+      </w:r>
+    </w:p>
+    <w:p>
+      <w:pPr>
+        <w:spacing w:after="0" w:line="276" w:lineRule="auto"/>
+        <w:jc w:val="both"/>
+      </w:pPr>
+      <w:r>
+        <w:t xml:space="preserve">  "esindusID" integer null,</w:t>
+      </w:r>
+    </w:p>
+    <w:p>
+      <w:pPr>
+        <w:spacing w:after="0" w:line="276" w:lineRule="auto"/>
+        <w:jc w:val="both"/>
+      </w:pPr>
+      <w:r>
+        <w:t xml:space="preserve">  "LaenutajaID" integer not null,</w:t>
+      </w:r>
+    </w:p>
+    <w:p>
+      <w:pPr>
+        <w:spacing w:after="0" w:line="276" w:lineRule="auto"/>
+        <w:jc w:val="both"/>
+      </w:pPr>
+      <w:r>
+        <w:t xml:space="preserve">  "Tagastusaeg" </w:t>
+      </w:r>
+      <w:r>
+        <w:t>date</w:t>
+      </w:r>
+      <w:r>
+        <w:t xml:space="preserve"> not null,</w:t>
+      </w:r>
+    </w:p>
+    <w:p>
+      <w:pPr>
+        <w:spacing w:after="0" w:line="276" w:lineRule="auto"/>
+        <w:jc w:val="both"/>
+      </w:pPr>
+      <w:r>
+        <w:t xml:space="preserve">  "kas_tagastatud" bit not nu</w:t>
+      </w:r>
+      <w:r>
+        <w:t>ll,</w:t>
+      </w:r>
+      <w:r>
+        <w:t xml:space="preserve"> </w:t>
+      </w:r>
+    </w:p>
+    <w:p>
+      <w:pPr>
+        <w:spacing w:after="0" w:line="276" w:lineRule="auto"/>
+        <w:jc w:val="both"/>
+      </w:pPr>
+      <w:r>
+        <w:t xml:space="preserve">    </w:t>
+      </w:r>
+      <w:r>
+        <w:t>Primar</w:t>
+      </w:r>
+      <w:r>
+        <w:t>y key("ID"))</w:t>
+      </w:r>
+      <w:r>
+        <w:t>;</w:t>
+      </w:r>
+    </w:p>
+    <w:p>
+      <w:pPr>
+        <w:spacing w:after="0" w:line="240" w:lineRule="auto"/>
+        <w:jc w:val="both"/>
+      </w:pPr>
+    </w:p>
+    <w:p>
+      <w:pPr>
+        <w:jc w:val="both"/>
+      </w:pPr>
+      <w:r>
+        <w:t xml:space="preserve">Alter table Töötaja add </w:t>
+      </w:r>
+      <w:r>
+        <w:t>„Töötaja_fk0“ foreign key(„esindusID“) references Esindus(„ID“) on update cascade on delete restrict;</w:t>
+      </w:r>
+    </w:p>
+    <w:p>
+      <w:pPr>
+        <w:jc w:val="both"/>
+      </w:pPr>
+      <w:r>
+        <w:t>Alter table Töötaja add „Töötaja_fk</w:t>
+      </w:r>
+      <w:r>
+        <w:t>1</w:t>
+      </w:r>
+      <w:r>
+        <w:t>“ foreign key(„ID“) references</w:t>
+      </w:r>
+      <w:r>
+        <w:t xml:space="preserve"> Isik</w:t>
+      </w:r>
+      <w:r>
+        <w:t xml:space="preserve">(„ID“) on update cascade on delete </w:t>
+      </w:r>
+      <w:r>
+        <w:t>restrict</w:t>
+      </w:r>
+      <w:r>
+        <w:t>;</w:t>
+      </w:r>
+    </w:p>
+    <w:p>
+      <w:pPr>
+        <w:jc w:val="both"/>
+      </w:pPr>
+      <w:r>
+        <w:t xml:space="preserve">Alter table </w:t>
+      </w:r>
+      <w:r>
+        <w:t>Kostüüm</w:t>
+      </w:r>
+      <w:r>
+        <w:t xml:space="preserve"> add „</w:t>
+      </w:r>
+      <w:r>
+        <w:t>Kostüüm</w:t>
+      </w:r>
+      <w:r>
+        <w:t>_fk0“ foreign key(„esindusID“) references Esindus(„ID“) on update cascade on delete set null;</w:t>
+      </w:r>
+    </w:p>
+    <w:p>
+      <w:pPr>
+        <w:jc w:val="both"/>
+      </w:pPr>
+      <w:r>
+        <w:t>Alter table</w:t>
+      </w:r>
+      <w:r>
+        <w:t xml:space="preserve"> Laenutus</w:t>
+      </w:r>
+      <w:r>
+        <w:t xml:space="preserve"> add „</w:t>
+      </w:r>
+      <w:r>
+        <w:t>Laenutus</w:t>
+      </w:r>
+      <w:r>
+        <w:t>_fk0“ foreign key(„</w:t>
+      </w:r>
+      <w:r>
+        <w:t>KostüümID</w:t>
+      </w:r>
+      <w:r>
+        <w:t xml:space="preserve">“) references </w:t>
+      </w:r>
+      <w:r>
+        <w:t>Kostüüm</w:t>
+      </w:r>
+      <w:r>
+        <w:t xml:space="preserve">(„ID“) on update cascade on delete </w:t>
+      </w:r>
+      <w:r>
+        <w:t>cascade</w:t>
+      </w:r>
+      <w:r>
+        <w:t>;</w:t>
+      </w:r>
+    </w:p>
+    <w:p>
+      <w:pPr>
+        <w:jc w:val="both"/>
+      </w:pPr>
+      <w:r>
+        <w:lastRenderedPageBreak/>
+        <w:t>Alter table Laenutus add „Laenutus_fk</w:t>
+      </w:r>
+      <w:r>
+        <w:t>1</w:t>
+      </w:r>
+      <w:r>
+        <w:t>“ foreign key(„</w:t>
+      </w:r>
+      <w:r>
+        <w:t>Laenutaja</w:t>
+      </w:r>
+      <w:r>
+        <w:t xml:space="preserve">ID“) references </w:t>
+      </w:r>
+      <w:r>
+        <w:t>Isik</w:t>
+      </w:r>
+      <w:r>
+        <w:t>(„ID“) on update cascade on delete cascade;</w:t>
+      </w:r>
+    </w:p>
+    <w:p>
+      <w:pPr>
+        <w:jc w:val="both"/>
+      </w:pPr>
+      <w:r>
+        <w:t xml:space="preserve">Alter table </w:t>
+      </w:r>
+      <w:r>
+        <w:t>Esindus</w:t>
+      </w:r>
+      <w:r>
+        <w:t xml:space="preserve"> add „</w:t>
+      </w:r>
+      <w:r>
+        <w:t>Esindus</w:t>
+      </w:r>
+      <w:r>
+        <w:t>_fk</w:t>
+      </w:r>
+      <w:r>
+        <w:t>0</w:t>
+      </w:r>
+      <w:r>
+        <w:t>“ foreign key(„</w:t>
+      </w:r>
+      <w:r>
+        <w:t>juhataja</w:t>
+      </w:r>
+      <w:r>
+        <w:t xml:space="preserve">ID“) references </w:t>
+      </w:r>
+      <w:r>
+        <w:t>Töötaja</w:t>
+      </w:r>
+      <w:r>
+        <w:t xml:space="preserve">(„ID“) on update cascade on delete </w:t>
+      </w:r>
+      <w:r>
+        <w:t>set null</w:t>
+      </w:r>
+      <w:r>
+        <w:t>;</w:t>
+      </w:r>
+    </w:p>
+    <w:p>
+      <w:pPr>
+        <w:jc w:val="both"/>
+      </w:pPr>
     </w:p>
     <w:p>
       <w:pPr>
@@ -317,6 +814,7 @@
           <w:b/>
         </w:rPr>
       </w:pPr>
+      <w:bookmarkStart w:id="0" w:name="_GoBack"/>
       <w:r>
         <w:rPr>
           <w:b/>
@@ -324,8 +822,8 @@
         </w:rPr>
         <w:drawing>
           <wp:inline distT="0" distB="0" distL="0" distR="0">
-            <wp:extent cx="5731510" cy="3749040"/>
-            <wp:effectExtent l="0" t="0" r="2540" b="3810"/>
+            <wp:extent cx="5577155" cy="3648075"/>
+            <wp:effectExtent l="0" t="0" r="5080" b="0"/>
             <wp:docPr id="4" name="Picture 4"/>
             <wp:cNvGraphicFramePr>
               <a:graphicFrameLocks xmlns:a="http://schemas.openxmlformats.org/drawingml/2006/main" noChangeAspect="1"/>
@@ -346,7 +844,7 @@
                   <pic:spPr>
                     <a:xfrm>
                       <a:off x="0" y="0"/>
-                      <a:ext cx="5731510" cy="3749040"/>
+                      <a:ext cx="5584825" cy="3653092"/>
                     </a:xfrm>
                     <a:prstGeom prst="rect">
                       <a:avLst/>
@@ -358,6 +856,7 @@
           </wp:inline>
         </w:drawing>
       </w:r>
+      <w:bookmarkEnd w:id="0"/>
     </w:p>
     <w:p>
       <w:pPr>
@@ -380,8 +879,8 @@
         </w:rPr>
         <w:drawing>
           <wp:inline distT="0" distB="0" distL="0" distR="0" wp14:anchorId="1AD575F4" wp14:editId="3A8AE332">
-            <wp:extent cx="5731510" cy="2985135"/>
-            <wp:effectExtent l="0" t="0" r="2540" b="5715"/>
+            <wp:extent cx="5687615" cy="2962275"/>
+            <wp:effectExtent l="0" t="0" r="8890" b="0"/>
             <wp:docPr id="1" name="Picture 1"/>
             <wp:cNvGraphicFramePr>
               <a:graphicFrameLocks xmlns:a="http://schemas.openxmlformats.org/drawingml/2006/main" noChangeAspect="1"/>
@@ -402,7 +901,7 @@
                   <pic:spPr>
                     <a:xfrm>
                       <a:off x="0" y="0"/>
-                      <a:ext cx="5731510" cy="2985135"/>
+                      <a:ext cx="5731467" cy="2985115"/>
                     </a:xfrm>
                     <a:prstGeom prst="rect">
                       <a:avLst/>

</xml_diff>